<commit_message>
- home design - base design - login design and client side
</commit_message>
<xml_diff>
--- a/Aplicacion_bancaria/Documentación.docx
+++ b/Aplicacion_bancaria/Documentación.docx
@@ -1237,6 +1237,23 @@
     </w:p>
     <w:p>
       <w:pPr>
+        <w:pStyle w:val="Ttulo2"/>
+        <w:numPr>
+          <w:ilvl w:val="1"/>
+          <w:numId w:val="4"/>
+        </w:numPr>
+      </w:pPr>
+      <w:r>
+        <w:t>Repositorio</w:t>
+      </w:r>
+    </w:p>
+    <w:p>
+      <w:r>
+        <w:t>El proyecto contiene un repositorio ubicado en bitbucket.</w:t>
+      </w:r>
+    </w:p>
+    <w:p>
+      <w:pPr>
         <w:pStyle w:val="Ttulo1"/>
         <w:numPr>
           <w:ilvl w:val="0"/>
@@ -1432,8 +1449,6 @@
       <w:r>
         <w:t>Envía una petición AJAX al servidor sin api-key, ya que la cabecera el dominio es la misma y el servidor lo acepta.</w:t>
       </w:r>
-      <w:bookmarkStart w:id="0" w:name="_GoBack"/>
-      <w:bookmarkEnd w:id="0"/>
     </w:p>
     <w:p>
       <w:pPr>
@@ -1565,6 +1580,502 @@
       <w:r>
         <w:t>aplicación externa (no oficial, con acceso api)</w:t>
       </w:r>
+    </w:p>
+    <w:p>
+      <w:pPr>
+        <w:rPr>
+          <w:rFonts w:asciiTheme="majorHAnsi" w:eastAsiaTheme="majorEastAsia" w:hAnsiTheme="majorHAnsi" w:cstheme="majorBidi"/>
+          <w:caps/>
+          <w:sz w:val="36"/>
+          <w:szCs w:val="36"/>
+        </w:rPr>
+      </w:pPr>
+      <w:r>
+        <w:br w:type="page"/>
+      </w:r>
+      <w:bookmarkStart w:id="0" w:name="_GoBack"/>
+      <w:bookmarkEnd w:id="0"/>
+    </w:p>
+    <w:p>
+      <w:r>
+        <w:rPr>
+          <w:noProof/>
+          <w:lang w:val="es-ES" w:eastAsia="es-ES"/>
+        </w:rPr>
+        <w:lastRenderedPageBreak/>
+        <mc:AlternateContent>
+          <mc:Choice Requires="wps">
+            <w:drawing>
+              <wp:anchor distT="0" distB="0" distL="114300" distR="114300" simplePos="0" relativeHeight="251677696" behindDoc="0" locked="0" layoutInCell="1" allowOverlap="1" wp14:anchorId="632E7436" wp14:editId="082D31A2">
+                <wp:simplePos x="0" y="0"/>
+                <wp:positionH relativeFrom="margin">
+                  <wp:align>center</wp:align>
+                </wp:positionH>
+                <wp:positionV relativeFrom="paragraph">
+                  <wp:posOffset>157328</wp:posOffset>
+                </wp:positionV>
+                <wp:extent cx="7643002" cy="819807"/>
+                <wp:effectExtent l="0" t="0" r="0" b="0"/>
+                <wp:wrapNone/>
+                <wp:docPr id="8" name="Text Box 53"/>
+                <wp:cNvGraphicFramePr/>
+                <a:graphic xmlns:a="http://schemas.openxmlformats.org/drawingml/2006/main">
+                  <a:graphicData uri="http://schemas.microsoft.com/office/word/2010/wordprocessingShape">
+                    <wps:wsp>
+                      <wps:cNvSpPr txBox="1"/>
+                      <wps:spPr>
+                        <a:xfrm>
+                          <a:off x="0" y="0"/>
+                          <a:ext cx="7643002" cy="819807"/>
+                        </a:xfrm>
+                        <a:prstGeom prst="rect">
+                          <a:avLst/>
+                        </a:prstGeom>
+                        <a:noFill/>
+                        <a:ln w="6350">
+                          <a:noFill/>
+                        </a:ln>
+                        <a:effectLst/>
+                      </wps:spPr>
+                      <wps:style>
+                        <a:lnRef idx="0">
+                          <a:schemeClr val="accent1"/>
+                        </a:lnRef>
+                        <a:fillRef idx="0">
+                          <a:schemeClr val="accent1"/>
+                        </a:fillRef>
+                        <a:effectRef idx="0">
+                          <a:schemeClr val="accent1"/>
+                        </a:effectRef>
+                        <a:fontRef idx="minor">
+                          <a:schemeClr val="dk1"/>
+                        </a:fontRef>
+                      </wps:style>
+                      <wps:txbx>
+                        <w:txbxContent>
+                          <w:p>
+                            <w:pPr>
+                              <w:jc w:val="center"/>
+                              <w:rPr>
+                                <w:color w:val="00B0F0"/>
+                                <w:sz w:val="52"/>
+                              </w:rPr>
+                            </w:pPr>
+                            <w:r>
+                              <w:rPr>
+                                <w:color w:val="00B0F0"/>
+                                <w:sz w:val="52"/>
+                              </w:rPr>
+                              <w:t>Trabajo colaborativo de DES, DIW y DEC.</w:t>
+                            </w:r>
+                            <w:r>
+                              <w:rPr>
+                                <w:color w:val="00B0F0"/>
+                                <w:sz w:val="52"/>
+                              </w:rPr>
+                              <w:fldChar w:fldCharType="begin"/>
+                            </w:r>
+                            <w:r>
+                              <w:rPr>
+                                <w:color w:val="00B0F0"/>
+                                <w:sz w:val="52"/>
+                              </w:rPr>
+                              <w:instrText xml:space="preserve"> DATE  \@ "yyyy"  \* MERGEFORMAT </w:instrText>
+                            </w:r>
+                            <w:r>
+                              <w:rPr>
+                                <w:color w:val="00B0F0"/>
+                                <w:sz w:val="52"/>
+                              </w:rPr>
+                              <w:fldChar w:fldCharType="separate"/>
+                            </w:r>
+                            <w:r>
+                              <w:rPr>
+                                <w:color w:val="00B0F0"/>
+                                <w:sz w:val="52"/>
+                              </w:rPr>
+                              <w:fldChar w:fldCharType="end"/>
+                            </w:r>
+                          </w:p>
+                        </w:txbxContent>
+                      </wps:txbx>
+                      <wps:bodyPr rot="0" spcFirstLastPara="0" vertOverflow="overflow" horzOverflow="overflow" vert="horz" wrap="square" lIns="91440" tIns="45720" rIns="91440" bIns="45720" numCol="1" spcCol="0" rtlCol="0" fromWordArt="0" anchor="t" anchorCtr="0" forceAA="0" compatLnSpc="1">
+                        <a:prstTxWarp prst="textNoShape">
+                          <a:avLst/>
+                        </a:prstTxWarp>
+                        <a:noAutofit/>
+                      </wps:bodyPr>
+                    </wps:wsp>
+                  </a:graphicData>
+                </a:graphic>
+                <wp14:sizeRelH relativeFrom="margin">
+                  <wp14:pctWidth>0</wp14:pctWidth>
+                </wp14:sizeRelH>
+                <wp14:sizeRelV relativeFrom="margin">
+                  <wp14:pctHeight>0</wp14:pctHeight>
+                </wp14:sizeRelV>
+              </wp:anchor>
+            </w:drawing>
+          </mc:Choice>
+          <mc:Fallback>
+            <w:pict>
+              <v:shape w14:anchorId="632E7436" id="_x0000_s1030" type="#_x0000_t202" style="position:absolute;margin-left:0;margin-top:12.4pt;width:601.8pt;height:64.55pt;z-index:251677696;visibility:visible;mso-wrap-style:square;mso-width-percent:0;mso-height-percent:0;mso-wrap-distance-left:9pt;mso-wrap-distance-top:0;mso-wrap-distance-right:9pt;mso-wrap-distance-bottom:0;mso-position-horizontal:center;mso-position-horizontal-relative:margin;mso-position-vertical:absolute;mso-position-vertical-relative:text;mso-width-percent:0;mso-height-percent:0;mso-width-relative:margin;mso-height-relative:margin;v-text-anchor:top" o:gfxdata="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" filled="f" stroked="f" strokeweight=".5pt">
+                <v:textbox>
+                  <w:txbxContent>
+                    <w:p>
+                      <w:pPr>
+                        <w:jc w:val="center"/>
+                        <w:rPr>
+                          <w:color w:val="00B0F0"/>
+                          <w:sz w:val="52"/>
+                        </w:rPr>
+                      </w:pPr>
+                      <w:r>
+                        <w:rPr>
+                          <w:color w:val="00B0F0"/>
+                          <w:sz w:val="52"/>
+                        </w:rPr>
+                        <w:t>Trabajo colaborativo de DES, DIW y DEC.</w:t>
+                      </w:r>
+                      <w:r>
+                        <w:rPr>
+                          <w:color w:val="00B0F0"/>
+                          <w:sz w:val="52"/>
+                        </w:rPr>
+                        <w:fldChar w:fldCharType="begin"/>
+                      </w:r>
+                      <w:r>
+                        <w:rPr>
+                          <w:color w:val="00B0F0"/>
+                          <w:sz w:val="52"/>
+                        </w:rPr>
+                        <w:instrText xml:space="preserve"> DATE  \@ "yyyy"  \* MERGEFORMAT </w:instrText>
+                      </w:r>
+                      <w:r>
+                        <w:rPr>
+                          <w:color w:val="00B0F0"/>
+                          <w:sz w:val="52"/>
+                        </w:rPr>
+                        <w:fldChar w:fldCharType="separate"/>
+                      </w:r>
+                      <w:r>
+                        <w:rPr>
+                          <w:color w:val="00B0F0"/>
+                          <w:sz w:val="52"/>
+                        </w:rPr>
+                        <w:fldChar w:fldCharType="end"/>
+                      </w:r>
+                    </w:p>
+                  </w:txbxContent>
+                </v:textbox>
+                <w10:wrap anchorx="margin"/>
+              </v:shape>
+            </w:pict>
+          </mc:Fallback>
+        </mc:AlternateContent>
+      </w:r>
+      <w:r>
+        <w:rPr>
+          <w:noProof/>
+          <w:lang w:val="es-ES" w:eastAsia="es-ES"/>
+        </w:rPr>
+        <mc:AlternateContent>
+          <mc:Choice Requires="wps">
+            <w:drawing>
+              <wp:anchor distT="0" distB="0" distL="114300" distR="114300" simplePos="0" relativeHeight="251676672" behindDoc="0" locked="0" layoutInCell="1" allowOverlap="1" wp14:anchorId="48D5CA8D" wp14:editId="4CC84DA0">
+                <wp:simplePos x="0" y="0"/>
+                <wp:positionH relativeFrom="column">
+                  <wp:posOffset>-874395</wp:posOffset>
+                </wp:positionH>
+                <wp:positionV relativeFrom="paragraph">
+                  <wp:posOffset>-563880</wp:posOffset>
+                </wp:positionV>
+                <wp:extent cx="7201382" cy="1437005"/>
+                <wp:effectExtent l="0" t="0" r="0" b="0"/>
+                <wp:wrapNone/>
+                <wp:docPr id="14" name="Text Box 52"/>
+                <wp:cNvGraphicFramePr/>
+                <a:graphic xmlns:a="http://schemas.openxmlformats.org/drawingml/2006/main">
+                  <a:graphicData uri="http://schemas.microsoft.com/office/word/2010/wordprocessingShape">
+                    <wps:wsp>
+                      <wps:cNvSpPr txBox="1"/>
+                      <wps:spPr>
+                        <a:xfrm>
+                          <a:off x="0" y="0"/>
+                          <a:ext cx="7201382" cy="1437005"/>
+                        </a:xfrm>
+                        <a:prstGeom prst="rect">
+                          <a:avLst/>
+                        </a:prstGeom>
+                        <a:noFill/>
+                        <a:ln w="6350">
+                          <a:noFill/>
+                        </a:ln>
+                        <a:effectLst/>
+                      </wps:spPr>
+                      <wps:style>
+                        <a:lnRef idx="0">
+                          <a:schemeClr val="accent1"/>
+                        </a:lnRef>
+                        <a:fillRef idx="0">
+                          <a:schemeClr val="accent1"/>
+                        </a:fillRef>
+                        <a:effectRef idx="0">
+                          <a:schemeClr val="accent1"/>
+                        </a:effectRef>
+                        <a:fontRef idx="minor">
+                          <a:schemeClr val="dk1"/>
+                        </a:fontRef>
+                      </wps:style>
+                      <wps:txbx>
+                        <w:txbxContent>
+                          <w:sdt>
+                            <w:sdtPr>
+                              <w:rPr>
+                                <w:b/>
+                                <w:color w:val="EBDDC3" w:themeColor="background2"/>
+                                <w:spacing w:val="10"/>
+                                <w:sz w:val="96"/>
+                                <w:szCs w:val="180"/>
+                                <w14:shadow w14:blurRad="63500" w14:dist="50800" w14:dir="13500000" w14:sx="0" w14:sy="0" w14:kx="0" w14:ky="0" w14:algn="none">
+                                  <w14:srgbClr w14:val="000000">
+                                    <w14:alpha w14:val="50000"/>
+                                  </w14:srgbClr>
+                                </w14:shadow>
+                                <w14:textOutline w14:w="0" w14:cap="flat" w14:cmpd="sng" w14:algn="ctr">
+                                  <w14:noFill/>
+                                  <w14:prstDash w14:val="solid"/>
+                                  <w14:round/>
+                                </w14:textOutline>
+                              </w:rPr>
+                              <w:alias w:val="Title"/>
+                              <w:tag w:val=""/>
+                              <w:id w:val="757177557"/>
+                              <w:dataBinding w:prefixMappings="xmlns:ns0='http://purl.org/dc/elements/1.1/' xmlns:ns1='http://schemas.openxmlformats.org/package/2006/metadata/core-properties' " w:xpath="/ns1:coreProperties[1]/ns0:title[1]" w:storeItemID="{6C3C8BC8-F283-45AE-878A-BAB7291924A1}"/>
+                              <w:text/>
+                            </w:sdtPr>
+                            <w:sdtContent>
+                              <w:p>
+                                <w:pPr>
+                                  <w:jc w:val="center"/>
+                                  <w:rPr>
+                                    <w:b/>
+                                    <w:color w:val="EBDDC3" w:themeColor="background2"/>
+                                    <w:spacing w:val="10"/>
+                                    <w:sz w:val="96"/>
+                                    <w:szCs w:val="180"/>
+                                    <w14:shadow w14:blurRad="63500" w14:dist="50800" w14:dir="13500000" w14:sx="0" w14:sy="0" w14:kx="0" w14:ky="0" w14:algn="none">
+                                      <w14:srgbClr w14:val="000000">
+                                        <w14:alpha w14:val="50000"/>
+                                      </w14:srgbClr>
+                                    </w14:shadow>
+                                    <w14:textOutline w14:w="0" w14:cap="flat" w14:cmpd="sng" w14:algn="ctr">
+                                      <w14:noFill/>
+                                      <w14:prstDash w14:val="solid"/>
+                                      <w14:round/>
+                                    </w14:textOutline>
+                                  </w:rPr>
+                                </w:pPr>
+                                <w:r>
+                                  <w:rPr>
+                                    <w:b/>
+                                    <w:color w:val="EBDDC3" w:themeColor="background2"/>
+                                    <w:spacing w:val="10"/>
+                                    <w:sz w:val="96"/>
+                                    <w:szCs w:val="180"/>
+                                    <w:lang w:val="es-ES"/>
+                                    <w14:shadow w14:blurRad="63500" w14:dist="50800" w14:dir="13500000" w14:sx="0" w14:sy="0" w14:kx="0" w14:ky="0" w14:algn="none">
+                                      <w14:srgbClr w14:val="000000">
+                                        <w14:alpha w14:val="50000"/>
+                                      </w14:srgbClr>
+                                    </w14:shadow>
+                                    <w14:textOutline w14:w="0" w14:cap="flat" w14:cmpd="sng" w14:algn="ctr">
+                                      <w14:noFill/>
+                                      <w14:prstDash w14:val="solid"/>
+                                      <w14:round/>
+                                    </w14:textOutline>
+                                  </w:rPr>
+                                  <w:t>Aplicación bancaria</w:t>
+                                </w:r>
+                              </w:p>
+                            </w:sdtContent>
+                          </w:sdt>
+                        </w:txbxContent>
+                      </wps:txbx>
+                      <wps:bodyPr rot="0" spcFirstLastPara="0" vertOverflow="overflow" horzOverflow="overflow" vert="horz" wrap="square" lIns="91440" tIns="45720" rIns="91440" bIns="45720" numCol="1" spcCol="0" rtlCol="0" fromWordArt="0" anchor="t" anchorCtr="0" forceAA="0" compatLnSpc="1">
+                        <a:prstTxWarp prst="textNoShape">
+                          <a:avLst/>
+                        </a:prstTxWarp>
+                        <a:noAutofit/>
+                      </wps:bodyPr>
+                    </wps:wsp>
+                  </a:graphicData>
+                </a:graphic>
+                <wp14:sizeRelH relativeFrom="margin">
+                  <wp14:pctWidth>0</wp14:pctWidth>
+                </wp14:sizeRelH>
+                <wp14:sizeRelV relativeFrom="margin">
+                  <wp14:pctHeight>0</wp14:pctHeight>
+                </wp14:sizeRelV>
+              </wp:anchor>
+            </w:drawing>
+          </mc:Choice>
+          <mc:Fallback>
+            <w:pict>
+              <v:shape w14:anchorId="48D5CA8D" id="_x0000_s1031" type="#_x0000_t202" style="position:absolute;margin-left:-68.85pt;margin-top:-44.4pt;width:567.05pt;height:113.15pt;z-index:251676672;visibility:visible;mso-wrap-style:square;mso-width-percent:0;mso-height-percent:0;mso-wrap-distance-left:9pt;mso-wrap-distance-top:0;mso-wrap-distance-right:9pt;mso-wrap-distance-bottom:0;mso-position-horizontal:absolute;mso-position-horizontal-relative:text;mso-position-vertical:absolute;mso-position-vertical-relative:text;mso-width-percent:0;mso-height-percent:0;mso-width-relative:margin;mso-height-relative:margin;v-text-anchor:top" o:gfxdata="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" filled="f" stroked="f" strokeweight=".5pt">
+                <v:textbox>
+                  <w:txbxContent>
+                    <w:sdt>
+                      <w:sdtPr>
+                        <w:rPr>
+                          <w:b/>
+                          <w:color w:val="EBDDC3" w:themeColor="background2"/>
+                          <w:spacing w:val="10"/>
+                          <w:sz w:val="96"/>
+                          <w:szCs w:val="180"/>
+                          <w14:shadow w14:blurRad="63500" w14:dist="50800" w14:dir="13500000" w14:sx="0" w14:sy="0" w14:kx="0" w14:ky="0" w14:algn="none">
+                            <w14:srgbClr w14:val="000000">
+                              <w14:alpha w14:val="50000"/>
+                            </w14:srgbClr>
+                          </w14:shadow>
+                          <w14:textOutline w14:w="0" w14:cap="flat" w14:cmpd="sng" w14:algn="ctr">
+                            <w14:noFill/>
+                            <w14:prstDash w14:val="solid"/>
+                            <w14:round/>
+                          </w14:textOutline>
+                        </w:rPr>
+                        <w:alias w:val="Title"/>
+                        <w:tag w:val=""/>
+                        <w:id w:val="757177557"/>
+                        <w:dataBinding w:prefixMappings="xmlns:ns0='http://purl.org/dc/elements/1.1/' xmlns:ns1='http://schemas.openxmlformats.org/package/2006/metadata/core-properties' " w:xpath="/ns1:coreProperties[1]/ns0:title[1]" w:storeItemID="{6C3C8BC8-F283-45AE-878A-BAB7291924A1}"/>
+                        <w:text/>
+                      </w:sdtPr>
+                      <w:sdtContent>
+                        <w:p>
+                          <w:pPr>
+                            <w:jc w:val="center"/>
+                            <w:rPr>
+                              <w:b/>
+                              <w:color w:val="EBDDC3" w:themeColor="background2"/>
+                              <w:spacing w:val="10"/>
+                              <w:sz w:val="96"/>
+                              <w:szCs w:val="180"/>
+                              <w14:shadow w14:blurRad="63500" w14:dist="50800" w14:dir="13500000" w14:sx="0" w14:sy="0" w14:kx="0" w14:ky="0" w14:algn="none">
+                                <w14:srgbClr w14:val="000000">
+                                  <w14:alpha w14:val="50000"/>
+                                </w14:srgbClr>
+                              </w14:shadow>
+                              <w14:textOutline w14:w="0" w14:cap="flat" w14:cmpd="sng" w14:algn="ctr">
+                                <w14:noFill/>
+                                <w14:prstDash w14:val="solid"/>
+                                <w14:round/>
+                              </w14:textOutline>
+                            </w:rPr>
+                          </w:pPr>
+                          <w:r>
+                            <w:rPr>
+                              <w:b/>
+                              <w:color w:val="EBDDC3" w:themeColor="background2"/>
+                              <w:spacing w:val="10"/>
+                              <w:sz w:val="96"/>
+                              <w:szCs w:val="180"/>
+                              <w:lang w:val="es-ES"/>
+                              <w14:shadow w14:blurRad="63500" w14:dist="50800" w14:dir="13500000" w14:sx="0" w14:sy="0" w14:kx="0" w14:ky="0" w14:algn="none">
+                                <w14:srgbClr w14:val="000000">
+                                  <w14:alpha w14:val="50000"/>
+                                </w14:srgbClr>
+                              </w14:shadow>
+                              <w14:textOutline w14:w="0" w14:cap="flat" w14:cmpd="sng" w14:algn="ctr">
+                                <w14:noFill/>
+                                <w14:prstDash w14:val="solid"/>
+                                <w14:round/>
+                              </w14:textOutline>
+                            </w:rPr>
+                            <w:t>Aplicación bancaria</w:t>
+                          </w:r>
+                        </w:p>
+                      </w:sdtContent>
+                    </w:sdt>
+                  </w:txbxContent>
+                </v:textbox>
+              </v:shape>
+            </w:pict>
+          </mc:Fallback>
+        </mc:AlternateContent>
+      </w:r>
+      <w:r>
+        <w:rPr>
+          <w:noProof/>
+          <w:lang w:val="es-ES" w:eastAsia="es-ES"/>
+        </w:rPr>
+        <w:drawing>
+          <wp:anchor distT="0" distB="0" distL="114300" distR="114300" simplePos="0" relativeHeight="251678720" behindDoc="1" locked="0" layoutInCell="1" allowOverlap="1" wp14:anchorId="3B56DB20" wp14:editId="0E2138F7">
+            <wp:simplePos x="0" y="0"/>
+            <wp:positionH relativeFrom="column">
+              <wp:posOffset>-1143000</wp:posOffset>
+            </wp:positionH>
+            <wp:positionV relativeFrom="paragraph">
+              <wp:posOffset>-867979</wp:posOffset>
+            </wp:positionV>
+            <wp:extent cx="7648170" cy="13606825"/>
+            <wp:effectExtent l="0" t="0" r="0" b="0"/>
+            <wp:wrapNone/>
+            <wp:docPr id="16" name="Picture 3" descr="http://www.hdiphone6wallpapers.net/iphone-6-backgrounds/iphone-6-wallpapers-1/iphone-6-wallpapers-hd-1764w76fw-1080x1920.jpg"/>
+            <wp:cNvGraphicFramePr>
+              <a:graphicFrameLocks xmlns:a="http://schemas.openxmlformats.org/drawingml/2006/main" noChangeAspect="1"/>
+            </wp:cNvGraphicFramePr>
+            <a:graphic xmlns:a="http://schemas.openxmlformats.org/drawingml/2006/main">
+              <a:graphicData uri="http://schemas.openxmlformats.org/drawingml/2006/picture">
+                <pic:pic xmlns:pic="http://schemas.openxmlformats.org/drawingml/2006/picture">
+                  <pic:nvPicPr>
+                    <pic:cNvPr id="0" name="Picture 1" descr="http://www.hdiphone6wallpapers.net/iphone-6-backgrounds/iphone-6-wallpapers-1/iphone-6-wallpapers-hd-1764w76fw-1080x1920.jpg"/>
+                    <pic:cNvPicPr>
+                      <a:picLocks noChangeAspect="1" noChangeArrowheads="1"/>
+                    </pic:cNvPicPr>
+                  </pic:nvPicPr>
+                  <pic:blipFill>
+                    <a:blip r:embed="rId9">
+                      <a:extLst>
+                        <a:ext uri="{28A0092B-C50C-407E-A947-70E740481C1C}">
+                          <a14:useLocalDpi xmlns:a14="http://schemas.microsoft.com/office/drawing/2010/main" val="0"/>
+                        </a:ext>
+                      </a:extLst>
+                    </a:blip>
+                    <a:srcRect/>
+                    <a:stretch>
+                      <a:fillRect/>
+                    </a:stretch>
+                  </pic:blipFill>
+                  <pic:spPr bwMode="auto">
+                    <a:xfrm flipH="1" flipV="1">
+                      <a:off x="0" y="0"/>
+                      <a:ext cx="7648170" cy="13606825"/>
+                    </a:xfrm>
+                    <a:prstGeom prst="rect">
+                      <a:avLst/>
+                    </a:prstGeom>
+                    <a:noFill/>
+                    <a:ln>
+                      <a:noFill/>
+                    </a:ln>
+                  </pic:spPr>
+                </pic:pic>
+              </a:graphicData>
+            </a:graphic>
+            <wp14:sizeRelH relativeFrom="page">
+              <wp14:pctWidth>0</wp14:pctWidth>
+            </wp14:sizeRelH>
+            <wp14:sizeRelV relativeFrom="page">
+              <wp14:pctHeight>0</wp14:pctHeight>
+            </wp14:sizeRelV>
+          </wp:anchor>
+        </w:drawing>
+      </w:r>
+    </w:p>
+    <w:p>
+      <w:pPr>
+        <w:pStyle w:val="Ttulo1"/>
+      </w:pPr>
     </w:p>
     <w:sectPr>
       <w:headerReference w:type="even" r:id="rId13"/>
@@ -1746,7 +2257,7 @@
               <v:stroke joinstyle="miter"/>
               <v:path gradientshapeok="t" o:connecttype="rect"/>
             </v:shapetype>
-            <v:shape id="Text Box 5" o:spid="_x0000_s1032" type="#_x0000_t202" style="position:absolute;left:0;text-align:left;margin-left:190.75pt;margin-top:-8.45pt;width:41.75pt;height:62.75pt;z-index:251691008;visibility:visible;mso-wrap-style:square;mso-width-percent:0;mso-height-percent:0;mso-wrap-distance-left:9pt;mso-wrap-distance-top:0;mso-wrap-distance-right:9pt;mso-wrap-distance-bottom:0;mso-position-horizontal:absolute;mso-position-horizontal-relative:text;mso-position-vertical:absolute;mso-position-vertical-relative:text;mso-width-percent:0;mso-height-percent:0;mso-width-relative:margin;mso-height-relative:margin;v-text-anchor:middle" o:gfxdata="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" filled="f" stroked="f" strokeweight=".5pt">
+            <v:shape id="Text Box 5" o:spid="_x0000_s1034" type="#_x0000_t202" style="position:absolute;left:0;text-align:left;margin-left:190.75pt;margin-top:-8.45pt;width:41.75pt;height:62.75pt;z-index:251691008;visibility:visible;mso-wrap-style:square;mso-width-percent:0;mso-height-percent:0;mso-wrap-distance-left:9pt;mso-wrap-distance-top:0;mso-wrap-distance-right:9pt;mso-wrap-distance-bottom:0;mso-position-horizontal:absolute;mso-position-horizontal-relative:text;mso-position-vertical:absolute;mso-position-vertical-relative:text;mso-width-percent:0;mso-height-percent:0;mso-width-relative:margin;mso-height-relative:margin;v-text-anchor:middle" o:gfxdata="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" filled="f" stroked="f" strokeweight=".5pt">
               <v:textbox>
                 <w:txbxContent>
                   <w:p>
@@ -1912,7 +2423,7 @@
         </mc:Choice>
         <mc:Fallback>
           <w:pict>
-            <v:shape w14:anchorId="365C95A6" id="Text Box 195" o:spid="_x0000_s1033" type="#_x0000_t202" style="position:absolute;left:0;text-align:left;margin-left:-79.35pt;margin-top:-184.7pt;width:37.9pt;height:230.5pt;z-index:251678720;visibility:visible;mso-wrap-style:square;mso-width-percent:0;mso-height-percent:0;mso-wrap-distance-left:9pt;mso-wrap-distance-top:0;mso-wrap-distance-right:9pt;mso-wrap-distance-bottom:0;mso-position-horizontal:absolute;mso-position-horizontal-relative:text;mso-position-vertical:absolute;mso-position-vertical-relative:text;mso-width-percent:0;mso-height-percent:0;mso-width-relative:margin;mso-height-relative:margin;v-text-anchor:top" o:gfxdata="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" filled="f" stroked="f" strokeweight=".5pt">
+            <v:shape w14:anchorId="365C95A6" id="Text Box 195" o:spid="_x0000_s1035" type="#_x0000_t202" style="position:absolute;left:0;text-align:left;margin-left:-79.35pt;margin-top:-184.7pt;width:37.9pt;height:230.5pt;z-index:251678720;visibility:visible;mso-wrap-style:square;mso-width-percent:0;mso-height-percent:0;mso-wrap-distance-left:9pt;mso-wrap-distance-top:0;mso-wrap-distance-right:9pt;mso-wrap-distance-bottom:0;mso-position-horizontal:absolute;mso-position-horizontal-relative:text;mso-position-vertical:absolute;mso-position-vertical-relative:text;mso-width-percent:0;mso-height-percent:0;mso-width-relative:margin;mso-height-relative:margin;v-text-anchor:top" o:gfxdata="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" filled="f" stroked="f" strokeweight=".5pt">
               <v:textbox style="layout-flow:vertical">
                 <w:txbxContent>
                   <w:sdt>
@@ -2178,7 +2689,7 @@
               <v:stroke joinstyle="miter"/>
               <v:path gradientshapeok="t" o:connecttype="rect"/>
             </v:shapetype>
-            <v:shape id="Text Box 62" o:spid="_x0000_s1034" type="#_x0000_t202" style="position:absolute;margin-left:183.45pt;margin-top:-18.1pt;width:41.75pt;height:62.75pt;z-index:251688960;visibility:visible;mso-wrap-style:square;mso-width-percent:0;mso-height-percent:0;mso-wrap-distance-left:9pt;mso-wrap-distance-top:0;mso-wrap-distance-right:9pt;mso-wrap-distance-bottom:0;mso-position-horizontal:absolute;mso-position-horizontal-relative:text;mso-position-vertical:absolute;mso-position-vertical-relative:text;mso-width-percent:0;mso-height-percent:0;mso-width-relative:margin;mso-height-relative:margin;v-text-anchor:middle" o:gfxdata="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" filled="f" stroked="f" strokeweight=".5pt">
+            <v:shape id="Text Box 62" o:spid="_x0000_s1036" type="#_x0000_t202" style="position:absolute;margin-left:183.45pt;margin-top:-18.1pt;width:41.75pt;height:62.75pt;z-index:251688960;visibility:visible;mso-wrap-style:square;mso-width-percent:0;mso-height-percent:0;mso-wrap-distance-left:9pt;mso-wrap-distance-top:0;mso-wrap-distance-right:9pt;mso-wrap-distance-bottom:0;mso-position-horizontal:absolute;mso-position-horizontal-relative:text;mso-position-vertical:absolute;mso-position-vertical-relative:text;mso-width-percent:0;mso-height-percent:0;mso-width-relative:margin;mso-height-relative:margin;v-text-anchor:middle" o:gfxdata="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" filled="f" stroked="f" strokeweight=".5pt">
               <v:textbox>
                 <w:txbxContent>
                   <w:p>
@@ -2343,7 +2854,7 @@
         </mc:Choice>
         <mc:Fallback>
           <w:pict>
-            <v:shape w14:anchorId="49B3D65D" id="Text Box 192" o:spid="_x0000_s1035" type="#_x0000_t202" style="position:absolute;margin-left:463.75pt;margin-top:-134.45pt;width:37.9pt;height:166.15pt;z-index:251676672;visibility:visible;mso-wrap-style:square;mso-width-percent:0;mso-height-percent:0;mso-wrap-distance-left:9pt;mso-wrap-distance-top:0;mso-wrap-distance-right:9pt;mso-wrap-distance-bottom:0;mso-position-horizontal:absolute;mso-position-horizontal-relative:text;mso-position-vertical:absolute;mso-position-vertical-relative:text;mso-width-percent:0;mso-height-percent:0;mso-width-relative:margin;mso-height-relative:margin;v-text-anchor:top" o:gfxdata="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" filled="f" stroked="f" strokeweight=".5pt">
+            <v:shape w14:anchorId="49B3D65D" id="Text Box 192" o:spid="_x0000_s1037" type="#_x0000_t202" style="position:absolute;margin-left:463.75pt;margin-top:-134.45pt;width:37.9pt;height:166.15pt;z-index:251676672;visibility:visible;mso-wrap-style:square;mso-width-percent:0;mso-height-percent:0;mso-wrap-distance-left:9pt;mso-wrap-distance-top:0;mso-wrap-distance-right:9pt;mso-wrap-distance-bottom:0;mso-position-horizontal:absolute;mso-position-horizontal-relative:text;mso-position-vertical:absolute;mso-position-vertical-relative:text;mso-width-percent:0;mso-height-percent:0;mso-width-relative:margin;mso-height-relative:margin;v-text-anchor:top" o:gfxdata="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" filled="f" stroked="f" strokeweight=".5pt">
               <v:textbox style="layout-flow:vertical;mso-layout-flow-alt:bottom-to-top">
                 <w:txbxContent>
                   <w:sdt>
@@ -2533,7 +3044,7 @@
               <v:stroke joinstyle="miter"/>
               <v:path gradientshapeok="t" o:connecttype="rect"/>
             </v:shapetype>
-            <v:shape id="Text Box 6" o:spid="_x0000_s1030" type="#_x0000_t202" style="position:absolute;margin-left:-80.55pt;margin-top:-17.45pt;width:583.5pt;height:51.15pt;z-index:251693056;visibility:visible;mso-wrap-style:square;mso-width-percent:0;mso-height-percent:0;mso-wrap-distance-left:9pt;mso-wrap-distance-top:0;mso-wrap-distance-right:9pt;mso-wrap-distance-bottom:0;mso-position-horizontal:absolute;mso-position-horizontal-relative:text;mso-position-vertical:absolute;mso-position-vertical-relative:text;mso-width-percent:0;mso-height-percent:0;mso-width-relative:margin;mso-height-relative:margin;v-text-anchor:top" o:gfxdata="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" filled="f" stroked="f" strokeweight=".5pt">
+            <v:shape id="Text Box 6" o:spid="_x0000_s1032" type="#_x0000_t202" style="position:absolute;margin-left:-80.55pt;margin-top:-17.45pt;width:583.5pt;height:51.15pt;z-index:251693056;visibility:visible;mso-wrap-style:square;mso-width-percent:0;mso-height-percent:0;mso-wrap-distance-left:9pt;mso-wrap-distance-top:0;mso-wrap-distance-right:9pt;mso-wrap-distance-bottom:0;mso-position-horizontal:absolute;mso-position-horizontal-relative:text;mso-position-vertical:absolute;mso-position-vertical-relative:text;mso-width-percent:0;mso-height-percent:0;mso-width-relative:margin;mso-height-relative:margin;v-text-anchor:top" o:gfxdata="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" filled="f" stroked="f" strokeweight=".5pt">
               <v:textbox>
                 <w:txbxContent>
                   <w:sdt>
@@ -3033,7 +3544,7 @@
               <v:stroke joinstyle="miter"/>
               <v:path gradientshapeok="t" o:connecttype="rect"/>
             </v:shapetype>
-            <v:shape id="Text Box 63" o:spid="_x0000_s1031" type="#_x0000_t202" style="position:absolute;margin-left:-83.55pt;margin-top:-17.45pt;width:585.5pt;height:51.15pt;z-index:251674624;visibility:visible;mso-wrap-style:square;mso-width-percent:0;mso-height-percent:0;mso-wrap-distance-left:9pt;mso-wrap-distance-top:0;mso-wrap-distance-right:9pt;mso-wrap-distance-bottom:0;mso-position-horizontal:absolute;mso-position-horizontal-relative:text;mso-position-vertical:absolute;mso-position-vertical-relative:text;mso-width-percent:0;mso-height-percent:0;mso-width-relative:margin;mso-height-relative:margin;v-text-anchor:top" o:gfxdata="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" filled="f" stroked="f" strokeweight=".5pt">
+            <v:shape id="Text Box 63" o:spid="_x0000_s1033" type="#_x0000_t202" style="position:absolute;margin-left:-83.55pt;margin-top:-17.45pt;width:585.5pt;height:51.15pt;z-index:251674624;visibility:visible;mso-wrap-style:square;mso-width-percent:0;mso-height-percent:0;mso-wrap-distance-left:9pt;mso-wrap-distance-top:0;mso-wrap-distance-right:9pt;mso-wrap-distance-bottom:0;mso-position-horizontal:absolute;mso-position-horizontal-relative:text;mso-position-vertical:absolute;mso-position-vertical-relative:text;mso-width-percent:0;mso-height-percent:0;mso-width-relative:margin;mso-height-relative:margin;v-text-anchor:top" o:gfxdata="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" filled="f" stroked="f" strokeweight=".5pt">
               <v:textbox>
                 <w:txbxContent>
                   <w:sdt>
@@ -5761,7 +6272,7 @@
 </file>
 
 <file path=customXml/itemProps2.xml><?xml version="1.0" encoding="utf-8"?>
-<ds:datastoreItem xmlns:ds="http://schemas.openxmlformats.org/officeDocument/2006/customXml" ds:itemID="{AF8175C3-810F-4440-9D2F-C6B6A762BDC6}">
+<ds:datastoreItem xmlns:ds="http://schemas.openxmlformats.org/officeDocument/2006/customXml" ds:itemID="{11C53A9C-D23B-494E-AA6D-2562A8CEAAD1}">
   <ds:schemaRefs>
     <ds:schemaRef ds:uri="http://schemas.openxmlformats.org/officeDocument/2006/bibliography"/>
   </ds:schemaRefs>

</xml_diff>